<commit_message>
Project - CRUD - back
</commit_message>
<xml_diff>
--- a/documentation/1-specification/project specification.docx
+++ b/documentation/1-specification/project specification.docx
@@ -1533,77 +1533,9 @@
     <w:p>
       <w:pPr>
         <w:pStyle w:val="ListParagraph"/>
-        <w:rPr>
-          <w:color w:val="000000" w:themeColor="text1"/>
-        </w:rPr>
-      </w:pPr>
-      <w:r>
-        <w:rPr>
-          <w:color w:val="000000" w:themeColor="text1"/>
-        </w:rPr>
-        <w:t xml:space="preserve">Link za </w:t>
-      </w:r>
-      <w:proofErr w:type="spellStart"/>
-      <w:r>
-        <w:rPr>
-          <w:color w:val="000000" w:themeColor="text1"/>
-        </w:rPr>
-        <w:t>drive</w:t>
-      </w:r>
-      <w:proofErr w:type="spellEnd"/>
-      <w:r>
-        <w:rPr>
-          <w:color w:val="000000" w:themeColor="text1"/>
-        </w:rPr>
-        <w:t xml:space="preserve"> gde su okačeni snimci:</w:t>
-      </w:r>
-    </w:p>
-    <w:p>
-      <w:pPr>
-        <w:pStyle w:val="ListParagraph"/>
-        <w:rPr>
-          <w:color w:val="000000" w:themeColor="text1"/>
-        </w:rPr>
-      </w:pPr>
-      <w:hyperlink r:id="rId6" w:history="1">
-        <w:r>
-          <w:rPr>
-            <w:rStyle w:val="Hyperlink"/>
-          </w:rPr>
-          <w:t>https://drive.google.com/file/d/1AzmnJ6q6qnAgA2vlfabBMbB9EpjXwhsf/view?usp=sharing</w:t>
-        </w:r>
-      </w:hyperlink>
-    </w:p>
-    <w:p>
-      <w:pPr>
-        <w:pStyle w:val="ListParagraph"/>
-        <w:rPr>
-          <w:color w:val="000000" w:themeColor="text1"/>
-        </w:rPr>
-      </w:pPr>
-      <w:hyperlink r:id="rId7" w:history="1">
-        <w:r>
-          <w:rPr>
-            <w:rStyle w:val="Hyperlink"/>
-          </w:rPr>
-          <w:t>https://drive.google.com/file/d/1AzOumZlX8d5i1JSGwmPcowk4BcvktZx9/view?usp=sharing</w:t>
-        </w:r>
-      </w:hyperlink>
-    </w:p>
-    <w:p>
-      <w:pPr>
-        <w:pStyle w:val="ListParagraph"/>
-        <w:rPr>
-          <w:color w:val="000000" w:themeColor="text1"/>
-        </w:rPr>
       </w:pPr>
       <w:bookmarkStart w:id="0" w:name="_GoBack"/>
       <w:bookmarkEnd w:id="0"/>
-    </w:p>
-    <w:p>
-      <w:pPr>
-        <w:pStyle w:val="ListParagraph"/>
-      </w:pPr>
     </w:p>
     <w:p>
       <w:pPr>
@@ -3026,7 +2958,7 @@
 </file>
 
 <file path=customXml/itemProps1.xml><?xml version="1.0" encoding="utf-8"?>
-<ds:datastoreItem xmlns:ds="http://schemas.openxmlformats.org/officeDocument/2006/customXml" ds:itemID="{5CF7EAA1-FF73-468A-A519-4075CDF16998}">
+<ds:datastoreItem xmlns:ds="http://schemas.openxmlformats.org/officeDocument/2006/customXml" ds:itemID="{A2A6FCCA-773B-42EB-8A58-261A001573CE}">
   <ds:schemaRefs>
     <ds:schemaRef ds:uri="http://schemas.openxmlformats.org/officeDocument/2006/bibliography"/>
   </ds:schemaRefs>

</xml_diff>